<commit_message>
updated journals and lit review
</commit_message>
<xml_diff>
--- a/Literature Review Draft.docx
+++ b/Literature Review Draft.docx
@@ -23,13 +23,21 @@
       <w:bookmarkEnd w:id="1"/>
     </w:p>
     <w:p>
+      <w:bookmarkStart w:id="2" w:name="_Toc3734533"/>
+      <w:r>
+        <w:rPr>
+          <w:highlight w:val="yellow"/>
+        </w:rPr>
+        <w:t>WHY ARE GENERATIVE ALGORITHMS NEEDED</w:t>
+      </w:r>
+    </w:p>
+    <w:p>
       <w:pPr>
         <w:rPr>
           <w:b/>
           <w:bCs/>
         </w:rPr>
       </w:pPr>
-      <w:bookmarkStart w:id="2" w:name="_Toc3734533"/>
       <w:r>
         <w:t xml:space="preserve">Generative algorithms appear in many forms, but at their core, they work by pseudo-randomly generating the next step, based on the current step. How the algorithm generates this next step can be based on precomposed music, which the program analyses and works out the musical structure, it can also use a rule-based system, created from music theory, to generate this structure or a combination of these in a hybrid system. In the past decades, there has been a number of variants that have been utilised to produce music, some of which are more appropriate for in-game music generation than others. This section will outline some examples of these and their uses. </w:t>
       </w:r>
@@ -91,7 +99,10 @@
         </w:pBdr>
       </w:pPr>
       <w:r>
-        <w:t xml:space="preserve">A music sequence would then be an ideal pattern for a neural network to be trained to produce. For example, </w:t>
+        <w:t>This suggest that neural networks would be an appropriate algorithm for algorithmic music production.</w:t>
+      </w:r>
+      <w:r>
+        <w:t xml:space="preserve"> For example, </w:t>
       </w:r>
       <w:r>
         <w:rPr>
@@ -135,11 +146,11 @@
         <w:t xml:space="preserve"> et al. (2017)</w:t>
       </w:r>
       <w:r>
-        <w:t xml:space="preserve"> utilises an algorithmic evaluation and a group of musical expert, whom all had more than ten years in the music field. Who found the music produced was of high quality and stylistically coherent, the expert </w:t>
+        <w:t xml:space="preserve"> utilises an algorithmic evaluation and a group of musical expert, whom all had more than ten </w:t>
       </w:r>
       <w:r>
         <w:lastRenderedPageBreak/>
-        <w:t xml:space="preserve">were also able to point out flaws in the rhythmic elements of the music, giving </w:t>
+        <w:t xml:space="preserve">years in the music field. Who found the music produced was of high quality and stylistically coherent, the expert were also able to point out flaws in the rhythmic elements of the music, giving </w:t>
       </w:r>
       <w:proofErr w:type="spellStart"/>
       <w:r>
@@ -147,7 +158,13 @@
       </w:r>
       <w:proofErr w:type="spellEnd"/>
       <w:r>
-        <w:t xml:space="preserve"> et al. avenues for future work. However, as many of these paper’s goals are not focused on producing the music in real-time they make no mention of the time it takes for their systems to be trained, produce the music, or their computational cost. This would make their use in a video-game scenario is questionable. </w:t>
+        <w:t xml:space="preserve"> et al. avenues for future work. However, as many of these paper’s goals are not focused on producing the music in real-time they make no mention of the time it takes for their systems to be trained, produce the music, or their computational cost. This would make their use in a video-g</w:t>
+      </w:r>
+      <w:r>
+        <w:t>ame scenario</w:t>
+      </w:r>
+      <w:r>
+        <w:t xml:space="preserve"> questionable. </w:t>
       </w:r>
     </w:p>
     <w:p>
@@ -157,6 +174,26 @@
         </w:pBdr>
       </w:pPr>
     </w:p>
+    <w:p>
+      <w:pPr>
+        <w:pBdr>
+          <w:bottom w:val="single" w:sz="6" w:space="1" w:color="auto"/>
+        </w:pBdr>
+      </w:pPr>
+      <w:r>
+        <w:rPr>
+          <w:highlight w:val="yellow"/>
+        </w:rPr>
+        <w:t>[ANY MORE REASONS WHY I DIDN’T USE THEM?]</w:t>
+      </w:r>
+    </w:p>
+    <w:p>
+      <w:pPr>
+        <w:pBdr>
+          <w:bottom w:val="single" w:sz="6" w:space="1" w:color="auto"/>
+        </w:pBdr>
+      </w:pPr>
+    </w:p>
     <w:p/>
     <w:p>
       <w:pPr>
@@ -164,86 +201,356 @@
       </w:pPr>
       <w:bookmarkStart w:id="3" w:name="_Toc3734535"/>
       <w:r>
+        <w:t>2.1.2 - Genetic Algorithms</w:t>
+      </w:r>
+      <w:bookmarkEnd w:id="3"/>
+    </w:p>
+    <w:p>
+      <w:r>
+        <w:t>Like neural networks</w:t>
+      </w:r>
+      <w:r>
+        <w:t xml:space="preserve">, genetic algorithms are also inspired by nature, however these are based on evolution. </w:t>
+      </w:r>
+      <w:r>
+        <w:t xml:space="preserve">This works by generating several options for the output, the best of which is chosen and then </w:t>
+      </w:r>
+      <w:r>
+        <w:t>generating several more option based on this best option, this can then be repeated until a satisfactory outcome is reached.</w:t>
+      </w:r>
+    </w:p>
+    <w:p/>
+    <w:p>
+      <w:r>
+        <w:t xml:space="preserve">An example of this is a system created by </w:t>
+      </w:r>
+      <w:proofErr w:type="spellStart"/>
+      <w:r>
+        <w:rPr>
+          <w:highlight w:val="yellow"/>
+        </w:rPr>
+        <w:t>Ostermann</w:t>
+      </w:r>
+      <w:proofErr w:type="spellEnd"/>
+      <w:r>
+        <w:rPr>
+          <w:highlight w:val="yellow"/>
+        </w:rPr>
+        <w:t xml:space="preserve">, </w:t>
+      </w:r>
+      <w:proofErr w:type="spellStart"/>
+      <w:r>
+        <w:rPr>
+          <w:highlight w:val="yellow"/>
+        </w:rPr>
+        <w:t>Vatolkin</w:t>
+      </w:r>
+      <w:proofErr w:type="spellEnd"/>
+      <w:r>
+        <w:rPr>
+          <w:highlight w:val="yellow"/>
+        </w:rPr>
+        <w:t>, and Rudolph (2017)</w:t>
+      </w:r>
+      <w:r>
+        <w:t xml:space="preserve"> which </w:t>
+      </w:r>
+      <w:r>
+        <w:t>can</w:t>
+      </w:r>
+      <w:r>
+        <w:t xml:space="preserve"> generate a drum beat, in real-time, to go allow with </w:t>
+      </w:r>
+      <w:r>
+        <w:t xml:space="preserve">a live band. This generated a MIDI file of what the players were playing and used this to choose the drum beat which fit best with the current musical solo. The musicians reported that this system was mostly successful when improvising along with a band, </w:t>
+      </w:r>
+      <w:r>
+        <w:t>however this would then require some sort of pre-generated music to be present before the drums tracks could be altered, whether this is precomposed or procedurally generated.</w:t>
+      </w:r>
+      <w:r>
+        <w:t xml:space="preserve"> </w:t>
+      </w:r>
+      <w:r>
+        <w:t xml:space="preserve">The purpose of this system </w:t>
+      </w:r>
+      <w:r>
+        <w:t xml:space="preserve">was </w:t>
+      </w:r>
+      <w:r>
+        <w:t xml:space="preserve">as a </w:t>
+      </w:r>
+      <w:r>
+        <w:t xml:space="preserve">practice </w:t>
+      </w:r>
+      <w:r>
+        <w:t>aid for the musicians</w:t>
+      </w:r>
+      <w:r>
+        <w:t xml:space="preserve">, rather than create finished pieces. </w:t>
+      </w:r>
+    </w:p>
+    <w:p/>
+    <w:p>
+      <w:r>
+        <w:t xml:space="preserve">Another way genetic algorithms have been used is to generate </w:t>
+      </w:r>
+      <w:r>
+        <w:t>a</w:t>
+      </w:r>
+      <w:r>
+        <w:t xml:space="preserve"> fitness functions, which can then </w:t>
+      </w:r>
+      <w:r>
+        <w:t xml:space="preserve">numerically </w:t>
+      </w:r>
+      <w:r>
+        <w:t>evaluate music</w:t>
+      </w:r>
+      <w:r>
+        <w:t>al</w:t>
+      </w:r>
+      <w:r>
+        <w:t xml:space="preserve"> pieces, this technique was utilised by </w:t>
+      </w:r>
+      <w:proofErr w:type="spellStart"/>
+      <w:r>
+        <w:rPr>
+          <w:highlight w:val="yellow"/>
+        </w:rPr>
+        <w:t>Loughran</w:t>
+      </w:r>
+      <w:proofErr w:type="spellEnd"/>
+      <w:r>
+        <w:rPr>
+          <w:highlight w:val="yellow"/>
+        </w:rPr>
+        <w:t xml:space="preserve"> and O’Neill (2017)</w:t>
+      </w:r>
+      <w:r>
+        <w:t xml:space="preserve">. </w:t>
+      </w:r>
+      <w:r>
+        <w:t xml:space="preserve">This would then allow for the music and the fitness functions to ‘evolve’ together. However the authors state that the music produces was not overly impressive, coupled with the fact that this generation techniques requires many melodies to be generated at a time, this would drastically increase the amount </w:t>
+      </w:r>
+      <w:r>
+        <w:lastRenderedPageBreak/>
+        <w:t>of processing power given over to the music production, which could have an impact on the performance of a game as a whole.</w:t>
+      </w:r>
+    </w:p>
+    <w:p>
+      <w:pPr>
+        <w:pStyle w:val="Heading3"/>
+      </w:pPr>
+      <w:bookmarkStart w:id="4" w:name="_Toc3734534"/>
+      <w:r>
         <w:t>2</w:t>
       </w:r>
       <w:r>
-        <w:t>.1.2</w:t>
-      </w:r>
-      <w:r>
-        <w:t xml:space="preserve"> - Genetic Algorithms</w:t>
-      </w:r>
-      <w:bookmarkEnd w:id="3"/>
+        <w:t>.1.3</w:t>
+      </w:r>
+      <w:r>
+        <w:t xml:space="preserve"> - Markov Chains</w:t>
+      </w:r>
+      <w:bookmarkEnd w:id="4"/>
+    </w:p>
+    <w:p>
+      <w:r>
+        <w:t xml:space="preserve">Markov chains are used for modelling a finite number of states and the probability of transitioning between them </w:t>
+      </w:r>
+      <w:r>
+        <w:rPr>
+          <w:highlight w:val="yellow"/>
+        </w:rPr>
+        <w:t xml:space="preserve">(Snodgrass and </w:t>
+      </w:r>
+      <w:proofErr w:type="spellStart"/>
+      <w:r>
+        <w:rPr>
+          <w:highlight w:val="yellow"/>
+        </w:rPr>
+        <w:t>Ontañón</w:t>
+      </w:r>
+      <w:proofErr w:type="spellEnd"/>
+      <w:r>
+        <w:rPr>
+          <w:highlight w:val="yellow"/>
+        </w:rPr>
+        <w:t>, 2014)</w:t>
+      </w:r>
+      <w:r>
+        <w:t>.</w:t>
+      </w:r>
+      <w:r>
+        <w:t xml:space="preserve"> For example, if a small musical melody is ‘D, D, F#, D, D, E, ’, if the current note being generated is ‘D’, then the next note will have a 50% chance to be ‘D’, a 25% to be ‘F#’ and the same</w:t>
+      </w:r>
+      <w:r>
+        <w:t xml:space="preserve"> chance</w:t>
+      </w:r>
+      <w:r>
+        <w:t xml:space="preserve"> for ‘E’. </w:t>
+      </w:r>
+      <w:r>
+        <w:t>This type of Markov chain is defined as 1</w:t>
+      </w:r>
+      <w:r>
+        <w:rPr>
+          <w:vertAlign w:val="superscript"/>
+        </w:rPr>
+        <w:t>st</w:t>
+      </w:r>
+      <w:r>
+        <w:t xml:space="preserve"> order, as each new generated state is based only on one step beforehand. As the order increases the generated sequences have an increased level of similarity to the training data</w:t>
+      </w:r>
+      <w:r>
+        <w:t xml:space="preserve"> making the generated music sound less random, although this can also mean that the only possible sequence that can be generated is the trained data, which is not ideal when the purpose of the application is to generate new music</w:t>
+      </w:r>
+      <w:r>
+        <w:t xml:space="preserve">. </w:t>
+      </w:r>
     </w:p>
     <w:p/>
+    <w:p>
+      <w:r>
+        <w:t>Conversely to</w:t>
+      </w:r>
+      <w:r>
+        <w:t xml:space="preserve"> be too similar to the training data</w:t>
+      </w:r>
+      <w:r>
+        <w:t>,</w:t>
+      </w:r>
+      <w:r>
+        <w:t xml:space="preserve"> a higher order chain can also </w:t>
+      </w:r>
+      <w:r>
+        <w:t xml:space="preserve">produce states that were not </w:t>
+      </w:r>
+      <w:r>
+        <w:t xml:space="preserve">even present </w:t>
+      </w:r>
+      <w:r>
+        <w:t>in the training data, if this happens the application would require a method of overcoming this</w:t>
+      </w:r>
+      <w:r>
+        <w:t xml:space="preserve"> problem</w:t>
+      </w:r>
+      <w:r>
+        <w:t xml:space="preserve">, such as stepping back through the data and then generating the failed sequence again </w:t>
+      </w:r>
+      <w:r>
+        <w:rPr>
+          <w:highlight w:val="yellow"/>
+        </w:rPr>
+        <w:t xml:space="preserve">(Snodgrass </w:t>
+      </w:r>
+      <w:r>
+        <w:rPr>
+          <w:highlight w:val="yellow"/>
+        </w:rPr>
+        <w:t xml:space="preserve">and </w:t>
+      </w:r>
+      <w:proofErr w:type="spellStart"/>
+      <w:r>
+        <w:rPr>
+          <w:highlight w:val="yellow"/>
+        </w:rPr>
+        <w:t>Ontañón</w:t>
+      </w:r>
+      <w:proofErr w:type="spellEnd"/>
+      <w:r>
+        <w:rPr>
+          <w:highlight w:val="yellow"/>
+        </w:rPr>
+        <w:t>, 2013</w:t>
+      </w:r>
+      <w:r>
+        <w:rPr>
+          <w:highlight w:val="yellow"/>
+        </w:rPr>
+        <w:t>)</w:t>
+      </w:r>
+      <w:r>
+        <w:t xml:space="preserve">. </w:t>
+      </w:r>
+      <w:r>
+        <w:t>Higher order chains may not even be worth the extra computing power that they require</w:t>
+      </w:r>
+      <w:r>
+        <w:t>,</w:t>
+      </w:r>
+      <w:r>
+        <w:t xml:space="preserve"> as </w:t>
+      </w:r>
+      <w:r>
+        <w:rPr>
+          <w:highlight w:val="yellow"/>
+        </w:rPr>
+        <w:t xml:space="preserve">Schulze and van der Merwe </w:t>
+      </w:r>
+      <w:r>
+        <w:rPr>
+          <w:highlight w:val="yellow"/>
+        </w:rPr>
+        <w:t>(</w:t>
+      </w:r>
+      <w:r>
+        <w:rPr>
+          <w:highlight w:val="yellow"/>
+        </w:rPr>
+        <w:t>2011)</w:t>
+      </w:r>
+      <w:r>
+        <w:t xml:space="preserve"> found</w:t>
+      </w:r>
+      <w:r>
+        <w:t xml:space="preserve"> that when presented with a human composed piece, music generated using a low Markov, and a one generated with a high order, the high order music was preferred the least.</w:t>
+      </w:r>
+      <w:r>
+        <w:t xml:space="preserve"> In regards to the randomness of the 1</w:t>
+      </w:r>
+      <w:r>
+        <w:rPr>
+          <w:vertAlign w:val="superscript"/>
+        </w:rPr>
+        <w:t>st</w:t>
+      </w:r>
+      <w:r>
+        <w:t xml:space="preserve"> order chains, </w:t>
+      </w:r>
+      <w:r>
+        <w:rPr>
+          <w:highlight w:val="yellow"/>
+        </w:rPr>
+        <w:t>Collins et al. (2011)</w:t>
+      </w:r>
+      <w:r>
+        <w:t xml:space="preserve"> found that generated music, based off of Chopin’s Mazurkas, was difficult to discern from the real thing.</w:t>
+      </w:r>
+    </w:p>
     <w:p/>
     <w:p>
-      <w:pPr>
-        <w:pStyle w:val="Heading3"/>
-      </w:pPr>
-      <w:bookmarkStart w:id="4" w:name="_Toc3734534"/>
-      <w:r>
-        <w:t>2</w:t>
-      </w:r>
-      <w:r>
-        <w:t>.1.3</w:t>
-      </w:r>
-      <w:r>
-        <w:t xml:space="preserve"> - Markov Chains</w:t>
-      </w:r>
-      <w:bookmarkEnd w:id="4"/>
-    </w:p>
-    <w:p>
-      <w:r>
-        <w:t xml:space="preserve">Markov chains are </w:t>
-      </w:r>
-      <w:r>
-        <w:t xml:space="preserve">used </w:t>
-      </w:r>
-      <w:r>
-        <w:t xml:space="preserve">for </w:t>
-      </w:r>
-      <w:r>
-        <w:t>modelling</w:t>
-      </w:r>
-      <w:r>
-        <w:t xml:space="preserve"> a finite number of states and the probability of transitioning between them </w:t>
-      </w:r>
-      <w:r>
-        <w:rPr>
-          <w:highlight w:val="yellow"/>
-        </w:rPr>
-        <w:t xml:space="preserve">(Snodgrass and </w:t>
-      </w:r>
-      <w:proofErr w:type="spellStart"/>
-      <w:r>
-        <w:rPr>
-          <w:highlight w:val="yellow"/>
-        </w:rPr>
-        <w:t>Ontañón</w:t>
-      </w:r>
-      <w:proofErr w:type="spellEnd"/>
-      <w:r>
-        <w:rPr>
-          <w:highlight w:val="yellow"/>
-        </w:rPr>
-        <w:t>, 2014)</w:t>
-      </w:r>
-      <w:r>
-        <w:t>.</w:t>
-      </w:r>
-      <w:r>
-        <w:t xml:space="preserve"> For example, if a small musical melody is ‘D, D, F#, D, D, E, ’, if the current note being generated is ‘D’, then the next note will have a 50% chance to be ‘D’, a 25% to be ‘F#’ and the same for ‘E’. This process is then applied to an entire piece. </w:t>
+      <w:r>
+        <w:t xml:space="preserve">A recent example </w:t>
+      </w:r>
+      <w:r>
+        <w:t xml:space="preserve">Markov generated music was present in the game </w:t>
+      </w:r>
+      <w:r>
+        <w:rPr>
+          <w:highlight w:val="yellow"/>
+        </w:rPr>
+        <w:t>‘Rise of the Tomb Raider’ (Crystal Dynamics, 2015)</w:t>
+      </w:r>
+      <w:r>
+        <w:t xml:space="preserve"> utilising the ‘dynamic percussion system</w:t>
+      </w:r>
+      <w:r>
+        <w:t>’ (Intelligent Music System), this was originally devel</w:t>
       </w:r>
       <w:bookmarkStart w:id="5" w:name="_GoBack"/>
       <w:bookmarkEnd w:id="5"/>
-    </w:p>
-    <w:p/>
-    <w:p>
-      <w:r>
-        <w:t>A recent example of this is ‘Rise of the Tomb Raider’ (Crystal Dynamics, 2015) utilising the ‘dynamic percussion system</w:t>
-      </w:r>
-      <w:r>
-        <w:t xml:space="preserve">’ (Intelligent Music System), this was originally developed by </w:t>
+      <w:r>
+        <w:t xml:space="preserve">oped by </w:t>
       </w:r>
       <w:r>
         <w:rPr>
@@ -252,7 +559,32 @@
         <w:t>Brown (2012)</w:t>
       </w:r>
       <w:r>
-        <w:t xml:space="preserve"> for his PhD and utilises a combination of Markov chains, Genetic algorithms, and music theory to produce music at run-time. While the original application was created to produce scored music for piano, it was utilised in ‘Rise of the Tomb Raider’ exclusively for the dynamic percussion, which would react to the various states that the player could find themselves, from being completely hidden and the enemy not being aware of the player, to being engaged in combat. This dynamic drums was then set against precomposed music </w:t>
+        <w:t xml:space="preserve"> for his PhD and utilises a combination of </w:t>
+      </w:r>
+      <w:r>
+        <w:t>1</w:t>
+      </w:r>
+      <w:r>
+        <w:rPr>
+          <w:vertAlign w:val="superscript"/>
+        </w:rPr>
+        <w:t>st</w:t>
+      </w:r>
+      <w:r>
+        <w:t xml:space="preserve"> order </w:t>
+      </w:r>
+      <w:r>
+        <w:t xml:space="preserve">Markov chains, Genetic algorithms, and music theory to produce music at run-time. </w:t>
+      </w:r>
+      <w:r>
+        <w:t xml:space="preserve">Following the other research on the topic, Brown found that the genetic algorithms took too long to generate music at run time, so this was done as the application loaded. </w:t>
+      </w:r>
+      <w:r>
+        <w:t xml:space="preserve">While the original application was created to produce scored music for piano, it was utilised in ‘Rise of the Tomb Raider’ exclusively for the </w:t>
+      </w:r>
+      <w:r>
+        <w:lastRenderedPageBreak/>
+        <w:t xml:space="preserve">dynamic percussion, which would react to the various states that the player could find themselves, from being completely hidden and the enemy not being aware of the player, to being engaged in combat. This dynamic drums was then set against precomposed music </w:t>
       </w:r>
       <w:r>
         <w:rPr>
@@ -288,22 +620,54 @@
         </w:rPr>
         <w:t>, 2016)</w:t>
       </w:r>
+    </w:p>
+    <w:p>
+      <w:pPr>
+        <w:pStyle w:val="Heading3"/>
+      </w:pPr>
+      <w:bookmarkStart w:id="6" w:name="_Toc3734536"/>
+      <w:r>
+        <w:t>2.1.4 - Other Algorithms</w:t>
+      </w:r>
+      <w:bookmarkEnd w:id="6"/>
     </w:p>
     <w:p/>
     <w:p/>
     <w:p/>
-    <w:p/>
-    <w:p/>
-    <w:p>
-      <w:pPr>
-        <w:pStyle w:val="Heading3"/>
-      </w:pPr>
-      <w:bookmarkStart w:id="6" w:name="_Toc3734536"/>
-      <w:r>
-        <w:lastRenderedPageBreak/>
-        <w:t>2.1.4 - Other Algorithms</w:t>
-      </w:r>
-      <w:bookmarkEnd w:id="6"/>
+    <w:p>
+      <w:r>
+        <w:t xml:space="preserve">Drums are </w:t>
+      </w:r>
+      <w:r>
+        <w:t xml:space="preserve">a very common subject of </w:t>
+      </w:r>
+      <w:r>
+        <w:rPr>
+          <w:highlight w:val="yellow"/>
+        </w:rPr>
+        <w:t>PGM</w:t>
+      </w:r>
+      <w:r>
+        <w:t xml:space="preserve"> as they have a much lower level of variability in the number of note types that can be played </w:t>
+      </w:r>
+      <w:r>
+        <w:t xml:space="preserve">(a standard drum kit has about around 10 </w:t>
+      </w:r>
+      <w:r>
+        <w:rPr>
+          <w:highlight w:val="yellow"/>
+        </w:rPr>
+        <w:t>noises</w:t>
+      </w:r>
+      <w:r>
+        <w:t>, while a standard piano has around 80</w:t>
+      </w:r>
+      <w:r>
+        <w:t>)</w:t>
+      </w:r>
+      <w:r>
+        <w:t>, the length of drum also matters less as a drummer has much less control over the length of a note than a pianist. Drum tracks are generally much more repetitive.</w:t>
+      </w:r>
     </w:p>
     <w:p/>
     <w:p>
@@ -331,9 +695,6 @@
           <w:szCs w:val="26"/>
         </w:rPr>
       </w:pPr>
-      <w:r>
-        <w:br w:type="page"/>
-      </w:r>
     </w:p>
     <w:p>
       <w:pPr>
@@ -341,7 +702,6 @@
       </w:pPr>
       <w:bookmarkStart w:id="8" w:name="_Toc3734538"/>
       <w:r>
-        <w:lastRenderedPageBreak/>
         <w:t>2 - Brightness</w:t>
       </w:r>
       <w:bookmarkEnd w:id="8"/>
@@ -436,6 +796,7 @@
         </w:numPr>
       </w:pPr>
       <w:r>
+        <w:lastRenderedPageBreak/>
         <w:t>Locrian</w:t>
       </w:r>
     </w:p>
@@ -670,6 +1031,119 @@
     </w:lvl>
   </w:abstractNum>
   <w:abstractNum w:abstractNumId="1" w15:restartNumberingAfterBreak="0">
+    <w:nsid w:val="4459427C"/>
+    <w:multiLevelType w:val="hybridMultilevel"/>
+    <w:tmpl w:val="E9B099A2"/>
+    <w:lvl w:ilvl="0" w:tplc="AB3A4DEC">
+      <w:start w:val="2"/>
+      <w:numFmt w:val="bullet"/>
+      <w:lvlText w:val="-"/>
+      <w:lvlJc w:val="left"/>
+      <w:pPr>
+        <w:ind w:left="720" w:hanging="360"/>
+      </w:pPr>
+      <w:rPr>
+        <w:rFonts w:ascii="Arial" w:eastAsia="Times New Roman" w:hAnsi="Arial" w:cs="Arial" w:hint="default"/>
+      </w:rPr>
+    </w:lvl>
+    <w:lvl w:ilvl="1" w:tplc="08090003" w:tentative="1">
+      <w:start w:val="1"/>
+      <w:numFmt w:val="bullet"/>
+      <w:lvlText w:val="o"/>
+      <w:lvlJc w:val="left"/>
+      <w:pPr>
+        <w:ind w:left="1440" w:hanging="360"/>
+      </w:pPr>
+      <w:rPr>
+        <w:rFonts w:ascii="Courier New" w:hAnsi="Courier New" w:cs="Courier New" w:hint="default"/>
+      </w:rPr>
+    </w:lvl>
+    <w:lvl w:ilvl="2" w:tplc="08090005" w:tentative="1">
+      <w:start w:val="1"/>
+      <w:numFmt w:val="bullet"/>
+      <w:lvlText w:val=""/>
+      <w:lvlJc w:val="left"/>
+      <w:pPr>
+        <w:ind w:left="2160" w:hanging="360"/>
+      </w:pPr>
+      <w:rPr>
+        <w:rFonts w:ascii="Wingdings" w:hAnsi="Wingdings" w:hint="default"/>
+      </w:rPr>
+    </w:lvl>
+    <w:lvl w:ilvl="3" w:tplc="08090001" w:tentative="1">
+      <w:start w:val="1"/>
+      <w:numFmt w:val="bullet"/>
+      <w:lvlText w:val=""/>
+      <w:lvlJc w:val="left"/>
+      <w:pPr>
+        <w:ind w:left="2880" w:hanging="360"/>
+      </w:pPr>
+      <w:rPr>
+        <w:rFonts w:ascii="Symbol" w:hAnsi="Symbol" w:hint="default"/>
+      </w:rPr>
+    </w:lvl>
+    <w:lvl w:ilvl="4" w:tplc="08090003" w:tentative="1">
+      <w:start w:val="1"/>
+      <w:numFmt w:val="bullet"/>
+      <w:lvlText w:val="o"/>
+      <w:lvlJc w:val="left"/>
+      <w:pPr>
+        <w:ind w:left="3600" w:hanging="360"/>
+      </w:pPr>
+      <w:rPr>
+        <w:rFonts w:ascii="Courier New" w:hAnsi="Courier New" w:cs="Courier New" w:hint="default"/>
+      </w:rPr>
+    </w:lvl>
+    <w:lvl w:ilvl="5" w:tplc="08090005" w:tentative="1">
+      <w:start w:val="1"/>
+      <w:numFmt w:val="bullet"/>
+      <w:lvlText w:val=""/>
+      <w:lvlJc w:val="left"/>
+      <w:pPr>
+        <w:ind w:left="4320" w:hanging="360"/>
+      </w:pPr>
+      <w:rPr>
+        <w:rFonts w:ascii="Wingdings" w:hAnsi="Wingdings" w:hint="default"/>
+      </w:rPr>
+    </w:lvl>
+    <w:lvl w:ilvl="6" w:tplc="08090001" w:tentative="1">
+      <w:start w:val="1"/>
+      <w:numFmt w:val="bullet"/>
+      <w:lvlText w:val=""/>
+      <w:lvlJc w:val="left"/>
+      <w:pPr>
+        <w:ind w:left="5040" w:hanging="360"/>
+      </w:pPr>
+      <w:rPr>
+        <w:rFonts w:ascii="Symbol" w:hAnsi="Symbol" w:hint="default"/>
+      </w:rPr>
+    </w:lvl>
+    <w:lvl w:ilvl="7" w:tplc="08090003" w:tentative="1">
+      <w:start w:val="1"/>
+      <w:numFmt w:val="bullet"/>
+      <w:lvlText w:val="o"/>
+      <w:lvlJc w:val="left"/>
+      <w:pPr>
+        <w:ind w:left="5760" w:hanging="360"/>
+      </w:pPr>
+      <w:rPr>
+        <w:rFonts w:ascii="Courier New" w:hAnsi="Courier New" w:cs="Courier New" w:hint="default"/>
+      </w:rPr>
+    </w:lvl>
+    <w:lvl w:ilvl="8" w:tplc="08090005" w:tentative="1">
+      <w:start w:val="1"/>
+      <w:numFmt w:val="bullet"/>
+      <w:lvlText w:val=""/>
+      <w:lvlJc w:val="left"/>
+      <w:pPr>
+        <w:ind w:left="6480" w:hanging="360"/>
+      </w:pPr>
+      <w:rPr>
+        <w:rFonts w:ascii="Wingdings" w:hAnsi="Wingdings" w:hint="default"/>
+      </w:rPr>
+    </w:lvl>
+  </w:abstractNum>
+  <w:abstractNum w:abstractNumId="2" w15:restartNumberingAfterBreak="0">
     <w:nsid w:val="6EEA619B"/>
     <w:multiLevelType w:val="hybridMultilevel"/>
     <w:tmpl w:val="8AB81732"/>
@@ -786,6 +1260,9 @@
     <w:abstractNumId w:val="0"/>
   </w:num>
   <w:num w:numId="2">
+    <w:abstractNumId w:val="2"/>
+  </w:num>
+  <w:num w:numId="3">
     <w:abstractNumId w:val="1"/>
   </w:num>
 </w:numbering>

</xml_diff>